<commit_message>
added blood group Pattern
</commit_message>
<xml_diff>
--- a/Adapt Ready Assignment.docx
+++ b/Adapt Ready Assignment.docx
@@ -89,21 +89,7 @@
             <w:rStyle w:val="Hyperlink"/>
             <w:rFonts w:ascii="Times New Roman" w:hAnsi="Times New Roman" w:cs="Times New Roman"/>
           </w:rPr>
-          <w:t>punithkumarpr</w:t>
-        </w:r>
-        <w:r>
-          <w:rPr>
-            <w:rStyle w:val="Hyperlink"/>
-            <w:rFonts w:ascii="Times New Roman" w:hAnsi="Times New Roman" w:cs="Times New Roman"/>
-          </w:rPr>
-          <w:t>0</w:t>
-        </w:r>
-        <w:r>
-          <w:rPr>
-            <w:rStyle w:val="Hyperlink"/>
-            <w:rFonts w:ascii="Times New Roman" w:hAnsi="Times New Roman" w:cs="Times New Roman"/>
-          </w:rPr>
-          <w:t>3@gmail.com</w:t>
+          <w:t>punithkumarpr03@gmail.com</w:t>
         </w:r>
       </w:hyperlink>
     </w:p>
@@ -186,75 +172,7 @@
         <w:rPr>
           <w:rFonts w:ascii="Times New Roman" w:hAnsi="Times New Roman" w:cs="Times New Roman"/>
         </w:rPr>
-        <w:t>How we can parse the data from an unstructured data to structured table format using regular</w:t>
-      </w:r>
-      <w:r>
-        <w:rPr>
-          <w:rFonts w:ascii="Times New Roman" w:hAnsi="Times New Roman" w:cs="Times New Roman"/>
-        </w:rPr>
-        <w:t xml:space="preserve"> </w:t>
-      </w:r>
-      <w:r>
-        <w:rPr>
-          <w:rFonts w:ascii="Times New Roman" w:hAnsi="Times New Roman" w:cs="Times New Roman"/>
-        </w:rPr>
-        <w:t xml:space="preserve">expression algorithms in python/Nodejs? with an example which </w:t>
-      </w:r>
-      <w:proofErr w:type="gramStart"/>
-      <w:r>
-        <w:rPr>
-          <w:rFonts w:ascii="Times New Roman" w:hAnsi="Times New Roman" w:cs="Times New Roman"/>
-        </w:rPr>
-        <w:t>has to</w:t>
-      </w:r>
-      <w:proofErr w:type="gramEnd"/>
-      <w:r>
-        <w:rPr>
-          <w:rFonts w:ascii="Times New Roman" w:hAnsi="Times New Roman" w:cs="Times New Roman"/>
-        </w:rPr>
-        <w:t xml:space="preserve"> be explaining about</w:t>
-      </w:r>
-      <w:r>
-        <w:rPr>
-          <w:rFonts w:ascii="Times New Roman" w:hAnsi="Times New Roman" w:cs="Times New Roman"/>
-        </w:rPr>
-        <w:t xml:space="preserve"> </w:t>
-      </w:r>
-      <w:r>
-        <w:rPr>
-          <w:rFonts w:ascii="Times New Roman" w:hAnsi="Times New Roman" w:cs="Times New Roman"/>
-        </w:rPr>
-        <w:t>the workflow ex: Use the OCR reader for parse the raw text (Unstructured data) from an</w:t>
-      </w:r>
-      <w:r>
-        <w:rPr>
-          <w:rFonts w:ascii="Times New Roman" w:hAnsi="Times New Roman" w:cs="Times New Roman"/>
-        </w:rPr>
-        <w:t xml:space="preserve"> </w:t>
-      </w:r>
-      <w:r>
-        <w:rPr>
-          <w:rFonts w:ascii="Times New Roman" w:hAnsi="Times New Roman" w:cs="Times New Roman"/>
-        </w:rPr>
-        <w:t>image (some id card) and then make the regular expression algorithm for creating a set of</w:t>
-      </w:r>
-      <w:r>
-        <w:rPr>
-          <w:rFonts w:ascii="Times New Roman" w:hAnsi="Times New Roman" w:cs="Times New Roman"/>
-        </w:rPr>
-        <w:t xml:space="preserve"> </w:t>
-      </w:r>
-      <w:r>
-        <w:rPr>
-          <w:rFonts w:ascii="Times New Roman" w:hAnsi="Times New Roman" w:cs="Times New Roman"/>
-        </w:rPr>
-        <w:t>structured data</w:t>
-      </w:r>
-      <w:r>
-        <w:rPr>
-          <w:rFonts w:ascii="Times New Roman" w:hAnsi="Times New Roman" w:cs="Times New Roman"/>
-        </w:rPr>
-        <w:t>.</w:t>
+        <w:t>How we can parse the data from an unstructured data to structured table format using regular expression algorithms in python/Nodejs? with an example which has to be explaining about the workflow ex: Use the OCR reader for parse the raw text (Unstructured data) from an image (some id card) and then make the regular expression algorithm for creating a set of structured data.</w:t>
       </w:r>
     </w:p>
     <w:p>
@@ -360,21 +278,7 @@
         <w:rPr>
           <w:rFonts w:ascii="Times New Roman" w:hAnsi="Times New Roman" w:cs="Times New Roman"/>
         </w:rPr>
-        <w:t>(I also have a project “</w:t>
-      </w:r>
-      <w:proofErr w:type="spellStart"/>
-      <w:r>
-        <w:rPr>
-          <w:rFonts w:ascii="Times New Roman" w:hAnsi="Times New Roman" w:cs="Times New Roman"/>
-        </w:rPr>
-        <w:t>Lipi</w:t>
-      </w:r>
-      <w:proofErr w:type="spellEnd"/>
-      <w:r>
-        <w:rPr>
-          <w:rFonts w:ascii="Times New Roman" w:hAnsi="Times New Roman" w:cs="Times New Roman"/>
-        </w:rPr>
-        <w:t xml:space="preserve">” using OCR in node.js. [ </w:t>
+        <w:t xml:space="preserve">(I also have a project “Lipi” using OCR in node.js. [ </w:t>
       </w:r>
       <w:hyperlink r:id="rId6" w:history="1">
         <w:r>
@@ -429,7 +333,7 @@
           <w:noProof/>
         </w:rPr>
         <w:drawing>
-          <wp:inline distT="0" distB="0" distL="0" distR="0" wp14:anchorId="38A28E30" wp14:editId="12CC84C9">
+          <wp:inline distT="0" distB="0" distL="0" distR="0" wp14:anchorId="38A28E30" wp14:editId="5FE39AB8">
             <wp:extent cx="3837709" cy="2443578"/>
             <wp:effectExtent l="0" t="0" r="0" b="0"/>
             <wp:docPr id="28432680" name="Picture 2" descr="A close up of a id card&#10;&#10;Description automatically generated"/>
@@ -508,6 +412,7 @@
       <w:r>
         <w:rPr>
           <w:rFonts w:ascii="Times New Roman" w:hAnsi="Times New Roman" w:cs="Times New Roman"/>
+          <w:noProof/>
         </w:rPr>
         <w:drawing>
           <wp:inline distT="0" distB="0" distL="0" distR="0" wp14:anchorId="6DB6A545" wp14:editId="12EF35B1">
@@ -631,6 +536,78 @@
         </w:rPr>
         <w:t>Code and explanation:</w:t>
       </w:r>
+      <w:r>
+        <w:rPr>
+          <w:rFonts w:ascii="Times New Roman" w:hAnsi="Times New Roman" w:cs="Times New Roman"/>
+          <w:b/>
+          <w:bCs/>
+          <w:u w:val="single"/>
+        </w:rPr>
+        <w:t xml:space="preserve"> </w:t>
+      </w:r>
+      <w:r>
+        <w:rPr>
+          <w:rFonts w:ascii="Times New Roman" w:hAnsi="Times New Roman" w:cs="Times New Roman"/>
+        </w:rPr>
+        <w:t>(missed blood group</w:t>
+      </w:r>
+      <w:r>
+        <w:rPr>
+          <w:rFonts w:ascii="Times New Roman" w:hAnsi="Times New Roman" w:cs="Times New Roman"/>
+        </w:rPr>
+        <w:t xml:space="preserve"> here</w:t>
+      </w:r>
+      <w:r>
+        <w:rPr>
+          <w:rFonts w:ascii="Times New Roman" w:hAnsi="Times New Roman" w:cs="Times New Roman"/>
+        </w:rPr>
+        <w:t>, updated</w:t>
+      </w:r>
+      <w:r>
+        <w:rPr>
+          <w:rFonts w:ascii="Times New Roman" w:hAnsi="Times New Roman" w:cs="Times New Roman"/>
+        </w:rPr>
+        <w:t>ed</w:t>
+      </w:r>
+      <w:r>
+        <w:rPr>
+          <w:rFonts w:ascii="Times New Roman" w:hAnsi="Times New Roman" w:cs="Times New Roman"/>
+        </w:rPr>
+        <w:t xml:space="preserve"> code is available in github [</w:t>
+      </w:r>
+      <w:r>
+        <w:rPr>
+          <w:rFonts w:ascii="Times New Roman" w:hAnsi="Times New Roman" w:cs="Times New Roman"/>
+        </w:rPr>
+        <w:t xml:space="preserve"> </w:t>
+      </w:r>
+      <w:hyperlink r:id="rId9" w:history="1">
+        <w:r>
+          <w:rPr>
+            <w:rStyle w:val="Hyperlink"/>
+            <w:rFonts w:ascii="Times New Roman" w:hAnsi="Times New Roman" w:cs="Times New Roman"/>
+          </w:rPr>
+          <w:t>link</w:t>
+        </w:r>
+      </w:hyperlink>
+      <w:r>
+        <w:rPr>
+          <w:rFonts w:ascii="Times New Roman" w:hAnsi="Times New Roman" w:cs="Times New Roman"/>
+        </w:rPr>
+        <w:t xml:space="preserve"> </w:t>
+      </w:r>
+      <w:r>
+        <w:rPr>
+          <w:rFonts w:ascii="Times New Roman" w:hAnsi="Times New Roman" w:cs="Times New Roman"/>
+        </w:rPr>
+        <w:t>]</w:t>
+      </w:r>
+      <w:r>
+        <w:rPr>
+          <w:rFonts w:ascii="Times New Roman" w:hAnsi="Times New Roman" w:cs="Times New Roman"/>
+        </w:rPr>
+        <w:t>)</w:t>
+      </w:r>
     </w:p>
     <w:p>
       <w:pPr>
@@ -671,7 +648,7 @@
                     <pic:cNvPicPr/>
                   </pic:nvPicPr>
                   <pic:blipFill rotWithShape="1">
-                    <a:blip r:embed="rId9"/>
+                    <a:blip r:embed="rId10"/>
                     <a:srcRect b="4528"/>
                     <a:stretch/>
                   </pic:blipFill>
@@ -711,6 +688,7 @@
       <w:r>
         <w:rPr>
           <w:rFonts w:ascii="Times New Roman" w:hAnsi="Times New Roman" w:cs="Times New Roman"/>
+          <w:noProof/>
         </w:rPr>
         <w:drawing>
           <wp:inline distT="0" distB="0" distL="0" distR="0" wp14:anchorId="6A9C0202" wp14:editId="26533036">
@@ -728,7 +706,7 @@
                     <pic:cNvPicPr/>
                   </pic:nvPicPr>
                   <pic:blipFill>
-                    <a:blip r:embed="rId10"/>
+                    <a:blip r:embed="rId11"/>
                     <a:stretch>
                       <a:fillRect/>
                     </a:stretch>
@@ -776,7 +754,6 @@
         </w:rPr>
         <w:t xml:space="preserve">Line 9: </w:t>
       </w:r>
-      <w:proofErr w:type="spellStart"/>
       <w:r>
         <w:rPr>
           <w:rFonts w:ascii="Times New Roman" w:hAnsi="Times New Roman" w:cs="Times New Roman"/>
@@ -785,7 +762,6 @@
         </w:rPr>
         <w:t>ret.data.text</w:t>
       </w:r>
-      <w:proofErr w:type="spellEnd"/>
       <w:r>
         <w:rPr>
           <w:rFonts w:ascii="Times New Roman" w:hAnsi="Times New Roman" w:cs="Times New Roman"/>
@@ -810,7 +786,6 @@
         </w:rPr>
         <w:t xml:space="preserve">Line 40: getting the structured data by passing the </w:t>
       </w:r>
-      <w:proofErr w:type="spellStart"/>
       <w:r>
         <w:rPr>
           <w:rFonts w:ascii="Times New Roman" w:hAnsi="Times New Roman" w:cs="Times New Roman"/>
@@ -819,7 +794,6 @@
         </w:rPr>
         <w:t>ret.data.text</w:t>
       </w:r>
-      <w:proofErr w:type="spellEnd"/>
       <w:r>
         <w:rPr>
           <w:rFonts w:ascii="Times New Roman" w:hAnsi="Times New Roman" w:cs="Times New Roman"/>
@@ -834,33 +808,13 @@
         </w:rPr>
         <w:t xml:space="preserve">to function </w:t>
       </w:r>
-      <w:proofErr w:type="spellStart"/>
-      <w:proofErr w:type="gramStart"/>
       <w:r>
         <w:rPr>
           <w:rFonts w:ascii="Times New Roman" w:hAnsi="Times New Roman" w:cs="Times New Roman"/>
           <w:i/>
           <w:iCs/>
         </w:rPr>
-        <w:t>parseText</w:t>
-      </w:r>
-      <w:proofErr w:type="spellEnd"/>
-      <w:r>
-        <w:rPr>
-          <w:rFonts w:ascii="Times New Roman" w:hAnsi="Times New Roman" w:cs="Times New Roman"/>
-          <w:i/>
-          <w:iCs/>
-        </w:rPr>
-        <w:t>(</w:t>
-      </w:r>
-      <w:proofErr w:type="gramEnd"/>
-      <w:r>
-        <w:rPr>
-          <w:rFonts w:ascii="Times New Roman" w:hAnsi="Times New Roman" w:cs="Times New Roman"/>
-          <w:i/>
-          <w:iCs/>
-        </w:rPr>
-        <w:t>)</w:t>
+        <w:t>parseText()</w:t>
       </w:r>
     </w:p>
     <w:p>
@@ -880,7 +834,6 @@
         </w:rPr>
         <w:t xml:space="preserve">In </w:t>
       </w:r>
-      <w:proofErr w:type="spellStart"/>
       <w:r>
         <w:rPr>
           <w:rFonts w:ascii="Times New Roman" w:hAnsi="Times New Roman" w:cs="Times New Roman"/>
@@ -889,7 +842,6 @@
         </w:rPr>
         <w:t>parseText</w:t>
       </w:r>
-      <w:proofErr w:type="spellEnd"/>
       <w:r>
         <w:rPr>
           <w:rFonts w:ascii="Times New Roman" w:hAnsi="Times New Roman" w:cs="Times New Roman"/>
@@ -914,23 +866,27 @@
         </w:rPr>
         <w:t xml:space="preserve">Using string </w:t>
       </w:r>
-      <w:proofErr w:type="gramStart"/>
       <w:r>
         <w:rPr>
           <w:rFonts w:ascii="Times New Roman" w:hAnsi="Times New Roman" w:cs="Times New Roman"/>
           <w:i/>
           <w:iCs/>
         </w:rPr>
-        <w:t>match(</w:t>
-      </w:r>
-      <w:proofErr w:type="gramEnd"/>
+        <w:t>match()</w:t>
+      </w:r>
       <w:r>
         <w:rPr>
           <w:rFonts w:ascii="Times New Roman" w:hAnsi="Times New Roman" w:cs="Times New Roman"/>
           <w:i/>
           <w:iCs/>
         </w:rPr>
-        <w:t>)</w:t>
+        <w:t xml:space="preserve"> </w:t>
+      </w:r>
+      <w:r>
+        <w:rPr>
+          <w:rFonts w:ascii="Times New Roman" w:hAnsi="Times New Roman" w:cs="Times New Roman"/>
+        </w:rPr>
+        <w:t xml:space="preserve">we use </w:t>
       </w:r>
       <w:r>
         <w:rPr>
@@ -938,138 +894,62 @@
           <w:i/>
           <w:iCs/>
         </w:rPr>
+        <w:t>text.match(regularExpression)</w:t>
+      </w:r>
+      <w:r>
+        <w:rPr>
+          <w:rFonts w:ascii="Times New Roman" w:hAnsi="Times New Roman" w:cs="Times New Roman"/>
+        </w:rPr>
+        <w:t>.</w:t>
+      </w:r>
+      <w:r>
         <w:t xml:space="preserve"> </w:t>
       </w:r>
       <w:r>
         <w:rPr>
           <w:rFonts w:ascii="Times New Roman" w:hAnsi="Times New Roman" w:cs="Times New Roman"/>
         </w:rPr>
-        <w:t xml:space="preserve">we use </w:t>
-      </w:r>
-      <w:proofErr w:type="spellStart"/>
+        <w:t xml:space="preserve">The </w:t>
+      </w:r>
       <w:r>
         <w:rPr>
           <w:rFonts w:ascii="Times New Roman" w:hAnsi="Times New Roman" w:cs="Times New Roman"/>
           <w:i/>
           <w:iCs/>
         </w:rPr>
-        <w:t>text.match</w:t>
-      </w:r>
-      <w:proofErr w:type="spellEnd"/>
+        <w:t>match()</w:t>
+      </w:r>
+      <w:r>
+        <w:rPr>
+          <w:rFonts w:ascii="Times New Roman" w:hAnsi="Times New Roman" w:cs="Times New Roman"/>
+        </w:rPr>
+        <w:t xml:space="preserve"> method matches a string against a regular expression</w:t>
+      </w:r>
+      <w:r>
+        <w:rPr>
+          <w:rFonts w:ascii="Times New Roman" w:hAnsi="Times New Roman" w:cs="Times New Roman"/>
+        </w:rPr>
+        <w:t xml:space="preserve">. </w:t>
+      </w:r>
+      <w:r>
+        <w:rPr>
+          <w:rFonts w:ascii="Times New Roman" w:hAnsi="Times New Roman" w:cs="Times New Roman"/>
+        </w:rPr>
+        <w:t>The</w:t>
+      </w:r>
       <w:r>
         <w:rPr>
           <w:rFonts w:ascii="Times New Roman" w:hAnsi="Times New Roman" w:cs="Times New Roman"/>
           <w:i/>
           <w:iCs/>
         </w:rPr>
-        <w:t>(</w:t>
-      </w:r>
-      <w:proofErr w:type="spellStart"/>
-      <w:r>
-        <w:rPr>
-          <w:rFonts w:ascii="Times New Roman" w:hAnsi="Times New Roman" w:cs="Times New Roman"/>
-          <w:i/>
-          <w:iCs/>
-        </w:rPr>
-        <w:t>regularExpression</w:t>
-      </w:r>
-      <w:proofErr w:type="spellEnd"/>
-      <w:r>
-        <w:rPr>
-          <w:rFonts w:ascii="Times New Roman" w:hAnsi="Times New Roman" w:cs="Times New Roman"/>
-          <w:i/>
-          <w:iCs/>
-        </w:rPr>
-        <w:t>)</w:t>
-      </w:r>
-      <w:r>
-        <w:rPr>
-          <w:rFonts w:ascii="Times New Roman" w:hAnsi="Times New Roman" w:cs="Times New Roman"/>
-        </w:rPr>
-        <w:t>.</w:t>
-      </w:r>
-      <w:r>
-        <w:t xml:space="preserve"> </w:t>
-      </w:r>
-      <w:r>
-        <w:rPr>
-          <w:rFonts w:ascii="Times New Roman" w:hAnsi="Times New Roman" w:cs="Times New Roman"/>
-        </w:rPr>
-        <w:t xml:space="preserve">The </w:t>
-      </w:r>
-      <w:proofErr w:type="gramStart"/>
-      <w:r>
-        <w:rPr>
-          <w:rFonts w:ascii="Times New Roman" w:hAnsi="Times New Roman" w:cs="Times New Roman"/>
-          <w:i/>
-          <w:iCs/>
-        </w:rPr>
-        <w:t>match(</w:t>
-      </w:r>
-      <w:proofErr w:type="gramEnd"/>
-      <w:r>
-        <w:rPr>
-          <w:rFonts w:ascii="Times New Roman" w:hAnsi="Times New Roman" w:cs="Times New Roman"/>
-          <w:i/>
-          <w:iCs/>
-        </w:rPr>
-        <w:t>)</w:t>
-      </w:r>
-      <w:r>
-        <w:rPr>
-          <w:rFonts w:ascii="Times New Roman" w:hAnsi="Times New Roman" w:cs="Times New Roman"/>
-        </w:rPr>
-        <w:t xml:space="preserve"> method matches a string against a regular expression</w:t>
-      </w:r>
-      <w:r>
-        <w:rPr>
-          <w:rFonts w:ascii="Times New Roman" w:hAnsi="Times New Roman" w:cs="Times New Roman"/>
-        </w:rPr>
-        <w:t xml:space="preserve">. </w:t>
-      </w:r>
-      <w:r>
-        <w:rPr>
-          <w:rFonts w:ascii="Times New Roman" w:hAnsi="Times New Roman" w:cs="Times New Roman"/>
-        </w:rPr>
-        <w:t>The</w:t>
-      </w:r>
-      <w:r>
-        <w:rPr>
-          <w:rFonts w:ascii="Times New Roman" w:hAnsi="Times New Roman" w:cs="Times New Roman"/>
-          <w:i/>
-          <w:iCs/>
-        </w:rPr>
-        <w:t xml:space="preserve"> </w:t>
-      </w:r>
-      <w:proofErr w:type="gramStart"/>
-      <w:r>
-        <w:rPr>
-          <w:rFonts w:ascii="Times New Roman" w:hAnsi="Times New Roman" w:cs="Times New Roman"/>
-          <w:i/>
-          <w:iCs/>
-        </w:rPr>
-        <w:t>match(</w:t>
-      </w:r>
-      <w:proofErr w:type="gramEnd"/>
-      <w:r>
-        <w:rPr>
-          <w:rFonts w:ascii="Times New Roman" w:hAnsi="Times New Roman" w:cs="Times New Roman"/>
-          <w:i/>
-          <w:iCs/>
-        </w:rPr>
-        <w:t>)</w:t>
-      </w:r>
-      <w:r>
-        <w:rPr>
-          <w:rFonts w:ascii="Times New Roman" w:hAnsi="Times New Roman" w:cs="Times New Roman"/>
-        </w:rPr>
-        <w:t xml:space="preserve"> method returns an array with the matches.</w:t>
-      </w:r>
-      <w:r>
-        <w:rPr>
-          <w:rFonts w:ascii="Times New Roman" w:hAnsi="Times New Roman" w:cs="Times New Roman"/>
-        </w:rPr>
-        <w:t xml:space="preserve"> </w:t>
+        <w:t xml:space="preserve"> match()</w:t>
+      </w:r>
+      <w:r>
+        <w:rPr>
+          <w:rFonts w:ascii="Times New Roman" w:hAnsi="Times New Roman" w:cs="Times New Roman"/>
+        </w:rPr>
+        <w:t xml:space="preserve"> method returns an array with the matches. </w:t>
       </w:r>
     </w:p>
     <w:p>
@@ -1091,7 +971,6 @@
         </w:rPr>
         <w:t xml:space="preserve">Using the returned values, constructed and returned the </w:t>
       </w:r>
-      <w:proofErr w:type="spellStart"/>
       <w:r>
         <w:rPr>
           <w:rFonts w:ascii="Times New Roman" w:hAnsi="Times New Roman" w:cs="Times New Roman"/>
@@ -1100,7 +979,6 @@
         </w:rPr>
         <w:t>structuredData</w:t>
       </w:r>
-      <w:proofErr w:type="spellEnd"/>
       <w:r>
         <w:rPr>
           <w:rFonts w:ascii="Times New Roman" w:hAnsi="Times New Roman" w:cs="Times New Roman"/>
@@ -1142,6 +1020,7 @@
       <w:r>
         <w:rPr>
           <w:rFonts w:ascii="Times New Roman" w:hAnsi="Times New Roman" w:cs="Times New Roman"/>
+          <w:noProof/>
         </w:rPr>
         <w:drawing>
           <wp:inline distT="0" distB="0" distL="0" distR="0" wp14:anchorId="44FD7DBD" wp14:editId="271B7620">
@@ -1159,7 +1038,7 @@
                     <pic:cNvPicPr/>
                   </pic:nvPicPr>
                   <pic:blipFill>
-                    <a:blip r:embed="rId11"/>
+                    <a:blip r:embed="rId12"/>
                     <a:stretch>
                       <a:fillRect/>
                     </a:stretch>
@@ -1205,31 +1084,7 @@
         <w:rPr>
           <w:rFonts w:ascii="Times New Roman" w:hAnsi="Times New Roman" w:cs="Times New Roman"/>
         </w:rPr>
-        <w:t>Dynamic variable declaration and execution in different forms (variables, multi-dimensional</w:t>
-      </w:r>
-      <w:r>
-        <w:rPr>
-          <w:rFonts w:ascii="Times New Roman" w:hAnsi="Times New Roman" w:cs="Times New Roman"/>
-        </w:rPr>
-        <w:t xml:space="preserve"> </w:t>
-      </w:r>
-      <w:r>
-        <w:rPr>
-          <w:rFonts w:ascii="Times New Roman" w:hAnsi="Times New Roman" w:cs="Times New Roman"/>
-        </w:rPr>
-        <w:t>arrays) with examples. And how we can perform an operation/action using eval with</w:t>
-      </w:r>
-      <w:r>
-        <w:rPr>
-          <w:rFonts w:ascii="Times New Roman" w:hAnsi="Times New Roman" w:cs="Times New Roman"/>
-        </w:rPr>
-        <w:t xml:space="preserve"> </w:t>
-      </w:r>
-      <w:r>
-        <w:rPr>
-          <w:rFonts w:ascii="Times New Roman" w:hAnsi="Times New Roman" w:cs="Times New Roman"/>
-        </w:rPr>
-        <w:t>Nodejs/python</w:t>
+        <w:t>Dynamic variable declaration and execution in different forms (variables, multi-dimensional arrays) with examples. And how we can perform an operation/action using eval with Nodejs/python</w:t>
       </w:r>
       <w:r>
         <w:rPr>
@@ -1265,25 +1120,7 @@
           <w:b/>
           <w:bCs/>
         </w:rPr>
-        <w:t xml:space="preserve">Dynamic Variable </w:t>
-      </w:r>
-      <w:proofErr w:type="spellStart"/>
-      <w:r>
-        <w:rPr>
-          <w:rFonts w:ascii="Times New Roman" w:hAnsi="Times New Roman" w:cs="Times New Roman"/>
-          <w:b/>
-          <w:bCs/>
-        </w:rPr>
-        <w:t>Decleration</w:t>
-      </w:r>
-      <w:proofErr w:type="spellEnd"/>
-      <w:r>
-        <w:rPr>
-          <w:rFonts w:ascii="Times New Roman" w:hAnsi="Times New Roman" w:cs="Times New Roman"/>
-          <w:b/>
-          <w:bCs/>
-        </w:rPr>
-        <w:t xml:space="preserve"> and execution.</w:t>
+        <w:t>Dynamic Variable Decleration and execution.</w:t>
       </w:r>
     </w:p>
     <w:p>
@@ -1308,21 +1145,7 @@
         <w:rPr>
           <w:rFonts w:ascii="Times New Roman" w:hAnsi="Times New Roman" w:cs="Times New Roman"/>
         </w:rPr>
-        <w:t xml:space="preserve">ynamic variable names don’t have a specific name </w:t>
-      </w:r>
-      <w:proofErr w:type="gramStart"/>
-      <w:r>
-        <w:rPr>
-          <w:rFonts w:ascii="Times New Roman" w:hAnsi="Times New Roman" w:cs="Times New Roman"/>
-        </w:rPr>
-        <w:t>hard-coded</w:t>
-      </w:r>
-      <w:proofErr w:type="gramEnd"/>
-      <w:r>
-        <w:rPr>
-          <w:rFonts w:ascii="Times New Roman" w:hAnsi="Times New Roman" w:cs="Times New Roman"/>
-        </w:rPr>
-        <w:t xml:space="preserve"> in the script. They are named dynamically with string values from other sources.</w:t>
+        <w:t>ynamic variable names don’t have a specific name hard-coded in the script. They are named dynamically with string values from other sources.</w:t>
       </w:r>
     </w:p>
     <w:p>
@@ -1362,23 +1185,13 @@
         </w:rPr>
         <w:t xml:space="preserve">Can use </w:t>
       </w:r>
-      <w:proofErr w:type="gramStart"/>
       <w:r>
         <w:rPr>
           <w:rFonts w:ascii="Times New Roman" w:hAnsi="Times New Roman" w:cs="Times New Roman"/>
           <w:i/>
           <w:iCs/>
         </w:rPr>
-        <w:t>eval(</w:t>
-      </w:r>
-      <w:proofErr w:type="gramEnd"/>
-      <w:r>
-        <w:rPr>
-          <w:rFonts w:ascii="Times New Roman" w:hAnsi="Times New Roman" w:cs="Times New Roman"/>
-          <w:i/>
-          <w:iCs/>
-        </w:rPr>
-        <w:t>), map data structure, using modern JS object property syntax</w:t>
+        <w:t>eval(), map data structure, using modern JS object property syntax</w:t>
       </w:r>
       <w:r>
         <w:rPr>
@@ -1443,6 +1256,7 @@
           <w:rFonts w:ascii="Times New Roman" w:hAnsi="Times New Roman" w:cs="Times New Roman"/>
           <w:b/>
           <w:bCs/>
+          <w:noProof/>
         </w:rPr>
         <w:drawing>
           <wp:inline distT="0" distB="0" distL="0" distR="0" wp14:anchorId="0C482917" wp14:editId="5C47C45E">
@@ -1460,7 +1274,7 @@
                     <pic:cNvPicPr/>
                   </pic:nvPicPr>
                   <pic:blipFill>
-                    <a:blip r:embed="rId12"/>
+                    <a:blip r:embed="rId13"/>
                     <a:stretch>
                       <a:fillRect/>
                     </a:stretch>
@@ -1512,6 +1326,7 @@
           <w:rFonts w:ascii="Times New Roman" w:hAnsi="Times New Roman" w:cs="Times New Roman"/>
           <w:b/>
           <w:bCs/>
+          <w:noProof/>
         </w:rPr>
         <w:drawing>
           <wp:inline distT="0" distB="0" distL="0" distR="0" wp14:anchorId="53E23F36" wp14:editId="7801F6FC">
@@ -1529,7 +1344,7 @@
                     <pic:cNvPicPr/>
                   </pic:nvPicPr>
                   <pic:blipFill>
-                    <a:blip r:embed="rId13"/>
+                    <a:blip r:embed="rId14"/>
                     <a:stretch>
                       <a:fillRect/>
                     </a:stretch>
@@ -1615,6 +1430,9 @@
         </w:rPr>
       </w:pPr>
       <w:r>
+        <w:rPr>
+          <w:noProof/>
+        </w:rPr>
         <w:drawing>
           <wp:inline distT="0" distB="0" distL="0" distR="0" wp14:anchorId="62708737" wp14:editId="6B9F3C67">
             <wp:extent cx="5013960" cy="1776397"/>
@@ -1631,7 +1449,7 @@
                     <pic:cNvPicPr/>
                   </pic:nvPicPr>
                   <pic:blipFill>
-                    <a:blip r:embed="rId14"/>
+                    <a:blip r:embed="rId15"/>
                     <a:stretch>
                       <a:fillRect/>
                     </a:stretch>
@@ -1679,6 +1497,7 @@
       <w:r>
         <w:rPr>
           <w:rFonts w:ascii="Times New Roman" w:hAnsi="Times New Roman" w:cs="Times New Roman"/>
+          <w:noProof/>
         </w:rPr>
         <w:drawing>
           <wp:inline distT="0" distB="0" distL="0" distR="0" wp14:anchorId="7E41B4C9" wp14:editId="5177A092">
@@ -1696,7 +1515,7 @@
                     <pic:cNvPicPr/>
                   </pic:nvPicPr>
                   <pic:blipFill>
-                    <a:blip r:embed="rId15"/>
+                    <a:blip r:embed="rId16"/>
                     <a:stretch>
                       <a:fillRect/>
                     </a:stretch>
@@ -1739,27 +1558,7 @@
           <w:bCs/>
           <w:u w:val="single"/>
         </w:rPr>
-        <w:t xml:space="preserve">Using </w:t>
-      </w:r>
-      <w:proofErr w:type="gramStart"/>
-      <w:r>
-        <w:rPr>
-          <w:rFonts w:ascii="Times New Roman" w:hAnsi="Times New Roman" w:cs="Times New Roman"/>
-          <w:b/>
-          <w:bCs/>
-          <w:u w:val="single"/>
-        </w:rPr>
-        <w:t>eval(</w:t>
-      </w:r>
-      <w:proofErr w:type="gramEnd"/>
-      <w:r>
-        <w:rPr>
-          <w:rFonts w:ascii="Times New Roman" w:hAnsi="Times New Roman" w:cs="Times New Roman"/>
-          <w:b/>
-          <w:bCs/>
-          <w:u w:val="single"/>
-        </w:rPr>
-        <w:t>)</w:t>
+        <w:t>Using eval()</w:t>
       </w:r>
     </w:p>
     <w:p>
@@ -1790,6 +1589,7 @@
       <w:r>
         <w:rPr>
           <w:rFonts w:ascii="Times New Roman" w:hAnsi="Times New Roman" w:cs="Times New Roman"/>
+          <w:noProof/>
         </w:rPr>
         <w:drawing>
           <wp:inline distT="0" distB="0" distL="0" distR="0" wp14:anchorId="02ACDDA2" wp14:editId="45627734">
@@ -1807,7 +1607,7 @@
                     <pic:cNvPicPr/>
                   </pic:nvPicPr>
                   <pic:blipFill>
-                    <a:blip r:embed="rId16"/>
+                    <a:blip r:embed="rId17"/>
                     <a:stretch>
                       <a:fillRect/>
                     </a:stretch>
@@ -1856,6 +1656,7 @@
       <w:r>
         <w:rPr>
           <w:rFonts w:ascii="Times New Roman" w:hAnsi="Times New Roman" w:cs="Times New Roman"/>
+          <w:noProof/>
         </w:rPr>
         <w:drawing>
           <wp:inline distT="0" distB="0" distL="0" distR="0" wp14:anchorId="34995D3C" wp14:editId="16E0D81C">
@@ -1873,7 +1674,7 @@
                     <pic:cNvPicPr/>
                   </pic:nvPicPr>
                   <pic:blipFill>
-                    <a:blip r:embed="rId17"/>
+                    <a:blip r:embed="rId18"/>
                     <a:stretch>
                       <a:fillRect/>
                     </a:stretch>
@@ -1985,6 +1786,7 @@
       <w:r>
         <w:rPr>
           <w:rFonts w:ascii="Times New Roman" w:hAnsi="Times New Roman" w:cs="Times New Roman"/>
+          <w:noProof/>
         </w:rPr>
         <w:drawing>
           <wp:inline distT="0" distB="0" distL="0" distR="0" wp14:anchorId="6EDB11C7" wp14:editId="27AA548A">
@@ -2002,7 +1804,7 @@
                     <pic:cNvPicPr/>
                   </pic:nvPicPr>
                   <pic:blipFill>
-                    <a:blip r:embed="rId18"/>
+                    <a:blip r:embed="rId19"/>
                     <a:stretch>
                       <a:fillRect/>
                     </a:stretch>
@@ -2051,8 +1853,6 @@
         </w:rPr>
         <w:t xml:space="preserve"> function </w:t>
       </w:r>
-      <w:proofErr w:type="spellStart"/>
-      <w:proofErr w:type="gramStart"/>
       <w:r>
         <w:rPr>
           <w:rFonts w:ascii="Times New Roman" w:hAnsi="Times New Roman" w:cs="Times New Roman"/>
@@ -2060,9 +1860,8 @@
           <w:i/>
           <w:iCs/>
         </w:rPr>
-        <w:t>createArrayDynamically</w:t>
-      </w:r>
-      <w:proofErr w:type="spellEnd"/>
+        <w:t>createArrayDynamically()</w:t>
+      </w:r>
       <w:r>
         <w:rPr>
           <w:rFonts w:ascii="Times New Roman" w:hAnsi="Times New Roman" w:cs="Times New Roman"/>
@@ -2070,57 +1869,40 @@
           <w:i/>
           <w:iCs/>
         </w:rPr>
-        <w:t>(</w:t>
-      </w:r>
-      <w:proofErr w:type="gramEnd"/>
+        <w:t xml:space="preserve"> </w:t>
+      </w:r>
       <w:r>
         <w:rPr>
           <w:rFonts w:ascii="Times New Roman" w:hAnsi="Times New Roman" w:cs="Times New Roman"/>
           <w:bCs/>
-          <w:i/>
-          <w:iCs/>
-        </w:rPr>
-        <w:t>)</w:t>
+        </w:rPr>
+        <w:t>creates the array with the name passed in the function as a param</w:t>
       </w:r>
       <w:r>
         <w:rPr>
           <w:rFonts w:ascii="Times New Roman" w:hAnsi="Times New Roman" w:cs="Times New Roman"/>
           <w:bCs/>
-          <w:i/>
-          <w:iCs/>
-        </w:rPr>
-        <w:t xml:space="preserve"> </w:t>
+        </w:rPr>
+        <w:t xml:space="preserve"> passName</w:t>
       </w:r>
       <w:r>
         <w:rPr>
           <w:rFonts w:ascii="Times New Roman" w:hAnsi="Times New Roman" w:cs="Times New Roman"/>
           <w:bCs/>
         </w:rPr>
-        <w:t>creates the array with the name passed in the function as a param</w:t>
-      </w:r>
-      <w:r>
+        <w:t>.</w:t>
+      </w:r>
+    </w:p>
+    <w:p>
+      <w:pPr>
+        <w:pStyle w:val="ListParagraph"/>
+        <w:ind w:left="785"/>
+        <w:jc w:val="both"/>
         <w:rPr>
           <w:rFonts w:ascii="Times New Roman" w:hAnsi="Times New Roman" w:cs="Times New Roman"/>
           <w:bCs/>
         </w:rPr>
-        <w:t xml:space="preserve"> </w:t>
-      </w:r>
-      <w:proofErr w:type="spellStart"/>
-      <w:r>
-        <w:rPr>
-          <w:rFonts w:ascii="Times New Roman" w:hAnsi="Times New Roman" w:cs="Times New Roman"/>
-          <w:bCs/>
-        </w:rPr>
-        <w:t>passName</w:t>
-      </w:r>
-      <w:proofErr w:type="spellEnd"/>
-      <w:r>
-        <w:rPr>
-          <w:rFonts w:ascii="Times New Roman" w:hAnsi="Times New Roman" w:cs="Times New Roman"/>
-          <w:bCs/>
-        </w:rPr>
-        <w:t>.</w:t>
-      </w:r>
+      </w:pPr>
     </w:p>
     <w:p>
       <w:pPr>
@@ -2129,9 +1911,14 @@
         <w:jc w:val="both"/>
         <w:rPr>
           <w:rFonts w:ascii="Times New Roman" w:hAnsi="Times New Roman" w:cs="Times New Roman"/>
-          <w:bCs/>
-        </w:rPr>
-      </w:pPr>
+        </w:rPr>
+      </w:pPr>
+      <w:r>
+        <w:rPr>
+          <w:rFonts w:ascii="Times New Roman" w:hAnsi="Times New Roman" w:cs="Times New Roman"/>
+        </w:rPr>
+        <w:t>Output:</w:t>
+      </w:r>
     </w:p>
     <w:p>
       <w:pPr>
@@ -2145,22 +1932,7 @@
       <w:r>
         <w:rPr>
           <w:rFonts w:ascii="Times New Roman" w:hAnsi="Times New Roman" w:cs="Times New Roman"/>
-        </w:rPr>
-        <w:t>Output:</w:t>
-      </w:r>
-    </w:p>
-    <w:p>
-      <w:pPr>
-        <w:pStyle w:val="ListParagraph"/>
-        <w:ind w:left="785"/>
-        <w:jc w:val="both"/>
-        <w:rPr>
-          <w:rFonts w:ascii="Times New Roman" w:hAnsi="Times New Roman" w:cs="Times New Roman"/>
-        </w:rPr>
-      </w:pPr>
-      <w:r>
-        <w:rPr>
-          <w:rFonts w:ascii="Times New Roman" w:hAnsi="Times New Roman" w:cs="Times New Roman"/>
+          <w:noProof/>
         </w:rPr>
         <w:drawing>
           <wp:inline distT="0" distB="0" distL="0" distR="0" wp14:anchorId="20675623" wp14:editId="01F464A8">
@@ -2178,7 +1950,7 @@
                     <pic:cNvPicPr/>
                   </pic:nvPicPr>
                   <pic:blipFill>
-                    <a:blip r:embed="rId19"/>
+                    <a:blip r:embed="rId20"/>
                     <a:stretch>
                       <a:fillRect/>
                     </a:stretch>
@@ -2254,21 +2026,7 @@
           <w:rFonts w:ascii="Times New Roman" w:hAnsi="Times New Roman" w:cs="Times New Roman"/>
         </w:rPr>
         <w:tab/>
-        <w:t xml:space="preserve">Implementation </w:t>
-      </w:r>
-      <w:proofErr w:type="gramStart"/>
-      <w:r>
-        <w:rPr>
-          <w:rFonts w:ascii="Times New Roman" w:hAnsi="Times New Roman" w:cs="Times New Roman"/>
-        </w:rPr>
-        <w:t>similar to</w:t>
-      </w:r>
-      <w:proofErr w:type="gramEnd"/>
-      <w:r>
-        <w:rPr>
-          <w:rFonts w:ascii="Times New Roman" w:hAnsi="Times New Roman" w:cs="Times New Roman"/>
-        </w:rPr>
-        <w:t xml:space="preserve"> 1D array </w:t>
+        <w:t xml:space="preserve">Implementation similar to 1D array </w:t>
       </w:r>
     </w:p>
     <w:p>
@@ -2283,6 +2041,7 @@
       <w:r>
         <w:rPr>
           <w:rFonts w:ascii="Times New Roman" w:hAnsi="Times New Roman" w:cs="Times New Roman"/>
+          <w:noProof/>
         </w:rPr>
         <w:drawing>
           <wp:inline distT="0" distB="0" distL="0" distR="0" wp14:anchorId="702E893C" wp14:editId="6BBC5E04">
@@ -2300,7 +2059,7 @@
                     <pic:cNvPicPr/>
                   </pic:nvPicPr>
                   <pic:blipFill>
-                    <a:blip r:embed="rId20"/>
+                    <a:blip r:embed="rId21"/>
                     <a:stretch>
                       <a:fillRect/>
                     </a:stretch>
@@ -2359,6 +2118,7 @@
       <w:r>
         <w:rPr>
           <w:rFonts w:ascii="Times New Roman" w:hAnsi="Times New Roman" w:cs="Times New Roman"/>
+          <w:noProof/>
         </w:rPr>
         <w:drawing>
           <wp:inline distT="0" distB="0" distL="0" distR="0" wp14:anchorId="25090301" wp14:editId="37D9AA63">
@@ -2376,7 +2136,7 @@
                     <pic:cNvPicPr/>
                   </pic:nvPicPr>
                   <pic:blipFill>
-                    <a:blip r:embed="rId21"/>
+                    <a:blip r:embed="rId22"/>
                     <a:stretch>
                       <a:fillRect/>
                     </a:stretch>
@@ -2431,7 +2191,6 @@
         </w:rPr>
         <w:t xml:space="preserve">Using </w:t>
       </w:r>
-      <w:proofErr w:type="gramStart"/>
       <w:r>
         <w:rPr>
           <w:rFonts w:ascii="Times New Roman" w:hAnsi="Times New Roman" w:cs="Times New Roman"/>
@@ -2441,9 +2200,8 @@
           <w:iCs/>
           <w:u w:val="single"/>
         </w:rPr>
-        <w:t>eval(</w:t>
-      </w:r>
-      <w:proofErr w:type="gramEnd"/>
+        <w:t>eval()</w:t>
+      </w:r>
       <w:r>
         <w:rPr>
           <w:rFonts w:ascii="Times New Roman" w:hAnsi="Times New Roman" w:cs="Times New Roman"/>
@@ -2453,17 +2211,6 @@
           <w:iCs/>
           <w:u w:val="single"/>
         </w:rPr>
-        <w:t>)</w:t>
-      </w:r>
-      <w:r>
-        <w:rPr>
-          <w:rFonts w:ascii="Times New Roman" w:hAnsi="Times New Roman" w:cs="Times New Roman"/>
-          <w:b/>
-          <w:bCs/>
-          <w:i/>
-          <w:iCs/>
-          <w:u w:val="single"/>
-        </w:rPr>
         <w:t>:</w:t>
       </w:r>
     </w:p>
@@ -2485,119 +2232,7 @@
         <w:rPr>
           <w:rFonts w:ascii="Times New Roman" w:hAnsi="Times New Roman" w:cs="Times New Roman"/>
         </w:rPr>
-        <w:t xml:space="preserve">The </w:t>
-      </w:r>
-      <w:proofErr w:type="gramStart"/>
-      <w:r>
-        <w:rPr>
-          <w:rFonts w:ascii="Times New Roman" w:hAnsi="Times New Roman" w:cs="Times New Roman"/>
-        </w:rPr>
-        <w:t>eval(</w:t>
-      </w:r>
-      <w:proofErr w:type="gramEnd"/>
-      <w:r>
-        <w:rPr>
-          <w:rFonts w:ascii="Times New Roman" w:hAnsi="Times New Roman" w:cs="Times New Roman"/>
-        </w:rPr>
-        <w:t xml:space="preserve">) function evaluates JavaScript code represented as a string in the parameter. A string is passed as a parameter to </w:t>
-      </w:r>
-      <w:proofErr w:type="gramStart"/>
-      <w:r>
-        <w:rPr>
-          <w:rFonts w:ascii="Times New Roman" w:hAnsi="Times New Roman" w:cs="Times New Roman"/>
-        </w:rPr>
-        <w:t>eval(</w:t>
-      </w:r>
-      <w:proofErr w:type="gramEnd"/>
-      <w:r>
-        <w:rPr>
-          <w:rFonts w:ascii="Times New Roman" w:hAnsi="Times New Roman" w:cs="Times New Roman"/>
-        </w:rPr>
-        <w:t xml:space="preserve">). If the string represents an expression, </w:t>
-      </w:r>
-      <w:proofErr w:type="gramStart"/>
-      <w:r>
-        <w:rPr>
-          <w:rFonts w:ascii="Times New Roman" w:hAnsi="Times New Roman" w:cs="Times New Roman"/>
-        </w:rPr>
-        <w:t>eval(</w:t>
-      </w:r>
-      <w:proofErr w:type="gramEnd"/>
-      <w:r>
-        <w:rPr>
-          <w:rFonts w:ascii="Times New Roman" w:hAnsi="Times New Roman" w:cs="Times New Roman"/>
-        </w:rPr>
-        <w:t xml:space="preserve">) evaluates the expression. Inside </w:t>
-      </w:r>
-      <w:proofErr w:type="gramStart"/>
-      <w:r>
-        <w:rPr>
-          <w:rFonts w:ascii="Times New Roman" w:hAnsi="Times New Roman" w:cs="Times New Roman"/>
-        </w:rPr>
-        <w:t>eval(</w:t>
-      </w:r>
-      <w:proofErr w:type="gramEnd"/>
-      <w:r>
-        <w:rPr>
-          <w:rFonts w:ascii="Times New Roman" w:hAnsi="Times New Roman" w:cs="Times New Roman"/>
-        </w:rPr>
-        <w:t xml:space="preserve">), we pass a string in which variable value </w:t>
-      </w:r>
-      <w:proofErr w:type="spellStart"/>
-      <w:r>
-        <w:rPr>
-          <w:rFonts w:ascii="Times New Roman" w:hAnsi="Times New Roman" w:cs="Times New Roman"/>
-        </w:rPr>
-        <w:t>i</w:t>
-      </w:r>
-      <w:proofErr w:type="spellEnd"/>
-      <w:r>
-        <w:rPr>
-          <w:rFonts w:ascii="Times New Roman" w:hAnsi="Times New Roman" w:cs="Times New Roman"/>
-        </w:rPr>
-        <w:t xml:space="preserve"> is declared and assigned a value of </w:t>
-      </w:r>
-      <w:proofErr w:type="spellStart"/>
-      <w:r>
-        <w:rPr>
-          <w:rFonts w:ascii="Times New Roman" w:hAnsi="Times New Roman" w:cs="Times New Roman"/>
-        </w:rPr>
-        <w:t>i</w:t>
-      </w:r>
-      <w:proofErr w:type="spellEnd"/>
-      <w:r>
-        <w:rPr>
-          <w:rFonts w:ascii="Times New Roman" w:hAnsi="Times New Roman" w:cs="Times New Roman"/>
-        </w:rPr>
-        <w:t xml:space="preserve"> for each iteration. The </w:t>
-      </w:r>
-      <w:proofErr w:type="gramStart"/>
-      <w:r>
-        <w:rPr>
-          <w:rFonts w:ascii="Times New Roman" w:hAnsi="Times New Roman" w:cs="Times New Roman"/>
-        </w:rPr>
-        <w:t>eval(</w:t>
-      </w:r>
-      <w:proofErr w:type="gramEnd"/>
-      <w:r>
-        <w:rPr>
-          <w:rFonts w:ascii="Times New Roman" w:hAnsi="Times New Roman" w:cs="Times New Roman"/>
-        </w:rPr>
-        <w:t xml:space="preserve">) function executes this and creates the variable with the assigned values. The code given below implements the creation of dynamic variable names using </w:t>
-      </w:r>
-      <w:proofErr w:type="gramStart"/>
-      <w:r>
-        <w:rPr>
-          <w:rFonts w:ascii="Times New Roman" w:hAnsi="Times New Roman" w:cs="Times New Roman"/>
-        </w:rPr>
-        <w:t>eval(</w:t>
-      </w:r>
-      <w:proofErr w:type="gramEnd"/>
-      <w:r>
-        <w:rPr>
-          <w:rFonts w:ascii="Times New Roman" w:hAnsi="Times New Roman" w:cs="Times New Roman"/>
-        </w:rPr>
-        <w:t>).</w:t>
+        <w:t>The eval() function evaluates JavaScript code represented as a string in the parameter. A string is passed as a parameter to eval(). If the string represents an expression, eval() evaluates the expression. Inside eval(), we pass a string in which variable value i is declared and assigned a value of i for each iteration. The eval() function executes this and creates the variable with the assigned values. The code given below implements the creation of dynamic variable names using eval().</w:t>
       </w:r>
     </w:p>
     <w:p>
@@ -2636,6 +2271,7 @@
       <w:r>
         <w:rPr>
           <w:rFonts w:ascii="Times New Roman" w:hAnsi="Times New Roman" w:cs="Times New Roman"/>
+          <w:noProof/>
         </w:rPr>
         <w:drawing>
           <wp:inline distT="0" distB="0" distL="0" distR="0" wp14:anchorId="22799AAE" wp14:editId="7AAA08A1">
@@ -2653,7 +2289,7 @@
                     <pic:cNvPicPr/>
                   </pic:nvPicPr>
                   <pic:blipFill>
-                    <a:blip r:embed="rId22"/>
+                    <a:blip r:embed="rId23"/>
                     <a:stretch>
                       <a:fillRect/>
                     </a:stretch>
@@ -2709,6 +2345,7 @@
       <w:r>
         <w:rPr>
           <w:rFonts w:ascii="Times New Roman" w:hAnsi="Times New Roman" w:cs="Times New Roman"/>
+          <w:noProof/>
         </w:rPr>
         <w:drawing>
           <wp:inline distT="0" distB="0" distL="0" distR="0" wp14:anchorId="07C915E6" wp14:editId="4859CA88">
@@ -2726,7 +2363,7 @@
                     <pic:cNvPicPr/>
                   </pic:nvPicPr>
                   <pic:blipFill>
-                    <a:blip r:embed="rId23"/>
+                    <a:blip r:embed="rId24"/>
                     <a:stretch>
                       <a:fillRect/>
                     </a:stretch>
@@ -2776,7 +2413,6 @@
         </w:rPr>
         <w:t xml:space="preserve">Using </w:t>
       </w:r>
-      <w:proofErr w:type="gramStart"/>
       <w:r>
         <w:rPr>
           <w:rFonts w:ascii="Times New Roman" w:hAnsi="Times New Roman" w:cs="Times New Roman"/>
@@ -2784,17 +2420,7 @@
           <w:iCs/>
           <w:u w:val="single"/>
         </w:rPr>
-        <w:t>eval(</w:t>
-      </w:r>
-      <w:proofErr w:type="gramEnd"/>
-      <w:r>
-        <w:rPr>
-          <w:rFonts w:ascii="Times New Roman" w:hAnsi="Times New Roman" w:cs="Times New Roman"/>
-          <w:i/>
-          <w:iCs/>
-          <w:u w:val="single"/>
-        </w:rPr>
-        <w:t>)</w:t>
+        <w:t>eval()</w:t>
       </w:r>
       <w:r>
         <w:rPr>
@@ -2849,6 +2475,7 @@
       <w:r>
         <w:rPr>
           <w:rFonts w:ascii="Times New Roman" w:hAnsi="Times New Roman" w:cs="Times New Roman"/>
+          <w:noProof/>
         </w:rPr>
         <w:drawing>
           <wp:inline distT="0" distB="0" distL="0" distR="0" wp14:anchorId="4F01939A" wp14:editId="2CDB812A">
@@ -2866,7 +2493,7 @@
                     <pic:cNvPicPr/>
                   </pic:nvPicPr>
                   <pic:blipFill>
-                    <a:blip r:embed="rId24"/>
+                    <a:blip r:embed="rId25"/>
                     <a:stretch>
                       <a:fillRect/>
                     </a:stretch>
@@ -2913,6 +2540,7 @@
       <w:r>
         <w:rPr>
           <w:rFonts w:ascii="Times New Roman" w:hAnsi="Times New Roman" w:cs="Times New Roman"/>
+          <w:noProof/>
         </w:rPr>
         <w:drawing>
           <wp:inline distT="0" distB="0" distL="0" distR="0" wp14:anchorId="5AD26999" wp14:editId="464866EC">
@@ -2930,7 +2558,7 @@
                     <pic:cNvPicPr/>
                   </pic:nvPicPr>
                   <pic:blipFill>
-                    <a:blip r:embed="rId25"/>
+                    <a:blip r:embed="rId26"/>
                     <a:stretch>
                       <a:fillRect/>
                     </a:stretch>
@@ -3052,6 +2680,7 @@
       <w:r>
         <w:rPr>
           <w:rFonts w:ascii="Times New Roman" w:hAnsi="Times New Roman" w:cs="Times New Roman"/>
+          <w:noProof/>
         </w:rPr>
         <w:drawing>
           <wp:inline distT="0" distB="0" distL="0" distR="0" wp14:anchorId="56890EB6" wp14:editId="1032D3ED">
@@ -3069,7 +2698,7 @@
                     <pic:cNvPicPr/>
                   </pic:nvPicPr>
                   <pic:blipFill>
-                    <a:blip r:embed="rId26"/>
+                    <a:blip r:embed="rId27"/>
                     <a:stretch>
                       <a:fillRect/>
                     </a:stretch>
@@ -3153,6 +2782,9 @@
         </w:rPr>
       </w:pPr>
       <w:r>
+        <w:rPr>
+          <w:noProof/>
+        </w:rPr>
         <w:drawing>
           <wp:inline distT="0" distB="0" distL="0" distR="0" wp14:anchorId="526D63AC" wp14:editId="0617D545">
             <wp:extent cx="6127750" cy="549776"/>
@@ -3169,7 +2801,7 @@
                     <pic:cNvPicPr/>
                   </pic:nvPicPr>
                   <pic:blipFill>
-                    <a:blip r:embed="rId27"/>
+                    <a:blip r:embed="rId28"/>
                     <a:stretch>
                       <a:fillRect/>
                     </a:stretch>
@@ -3216,6 +2848,7 @@
       <w:r>
         <w:rPr>
           <w:rFonts w:ascii="Times New Roman" w:hAnsi="Times New Roman" w:cs="Times New Roman"/>
+          <w:noProof/>
         </w:rPr>
         <w:drawing>
           <wp:inline distT="0" distB="0" distL="0" distR="0" wp14:anchorId="24A18AB7" wp14:editId="33267803">
@@ -3233,7 +2866,7 @@
                     <pic:cNvPicPr/>
                   </pic:nvPicPr>
                   <pic:blipFill>
-                    <a:blip r:embed="rId28"/>
+                    <a:blip r:embed="rId29"/>
                     <a:stretch>
                       <a:fillRect/>
                     </a:stretch>
@@ -3638,45 +3271,7 @@
         <w:rPr>
           <w:rFonts w:ascii="Times New Roman" w:hAnsi="Times New Roman" w:cs="Times New Roman"/>
         </w:rPr>
-        <w:t xml:space="preserve">ssh-keygen -t </w:t>
-      </w:r>
-      <w:proofErr w:type="spellStart"/>
-      <w:r>
-        <w:rPr>
-          <w:rFonts w:ascii="Times New Roman" w:hAnsi="Times New Roman" w:cs="Times New Roman"/>
-        </w:rPr>
-        <w:t>rsa</w:t>
-      </w:r>
-      <w:proofErr w:type="spellEnd"/>
-      <w:r>
-        <w:rPr>
-          <w:rFonts w:ascii="Times New Roman" w:hAnsi="Times New Roman" w:cs="Times New Roman"/>
-        </w:rPr>
-        <w:t xml:space="preserve"> -b 4096 -C "</w:t>
-      </w:r>
-      <w:r>
-        <w:rPr>
-          <w:rFonts w:ascii="Times New Roman" w:hAnsi="Times New Roman" w:cs="Times New Roman"/>
-        </w:rPr>
-        <w:t>my</w:t>
-      </w:r>
-      <w:r>
-        <w:rPr>
-          <w:rFonts w:ascii="Times New Roman" w:hAnsi="Times New Roman" w:cs="Times New Roman"/>
-        </w:rPr>
-        <w:t>email@</w:t>
-      </w:r>
-      <w:r>
-        <w:rPr>
-          <w:rFonts w:ascii="Times New Roman" w:hAnsi="Times New Roman" w:cs="Times New Roman"/>
-        </w:rPr>
-        <w:t>email</w:t>
-      </w:r>
-      <w:r>
-        <w:rPr>
-          <w:rFonts w:ascii="Times New Roman" w:hAnsi="Times New Roman" w:cs="Times New Roman"/>
-        </w:rPr>
-        <w:t>.com"</w:t>
+        <w:t>ssh-keygen -t rsa -b 4096 -C "myemail@email.com"</w:t>
       </w:r>
     </w:p>
     <w:p>
@@ -3690,6 +3285,7 @@
       <w:r>
         <w:rPr>
           <w:rFonts w:ascii="Times New Roman" w:hAnsi="Times New Roman" w:cs="Times New Roman"/>
+          <w:noProof/>
         </w:rPr>
         <w:drawing>
           <wp:inline distT="0" distB="0" distL="0" distR="0" wp14:anchorId="7E862908" wp14:editId="2AE7FBB7">
@@ -3707,7 +3303,7 @@
                     <pic:cNvPicPr/>
                   </pic:nvPicPr>
                   <pic:blipFill>
-                    <a:blip r:embed="rId29"/>
+                    <a:blip r:embed="rId30"/>
                     <a:stretch>
                       <a:fillRect/>
                     </a:stretch>
@@ -3744,21 +3340,7 @@
         <w:rPr>
           <w:rFonts w:ascii="Times New Roman" w:hAnsi="Times New Roman" w:cs="Times New Roman"/>
         </w:rPr>
-        <w:t>This will generate a private key (</w:t>
-      </w:r>
-      <w:proofErr w:type="spellStart"/>
-      <w:r>
-        <w:rPr>
-          <w:rFonts w:ascii="Times New Roman" w:hAnsi="Times New Roman" w:cs="Times New Roman"/>
-        </w:rPr>
-        <w:t>id_rsa</w:t>
-      </w:r>
-      <w:proofErr w:type="spellEnd"/>
-      <w:r>
-        <w:rPr>
-          <w:rFonts w:ascii="Times New Roman" w:hAnsi="Times New Roman" w:cs="Times New Roman"/>
-        </w:rPr>
-        <w:t>) and a public key (id_rsa.pub) in the ~/.ssh directory.</w:t>
+        <w:t>This will generate a private key (id_rsa) and a public key (id_rsa.pub) in the ~/.ssh directory.</w:t>
       </w:r>
     </w:p>
     <w:p>
@@ -3777,21 +3359,7 @@
         <w:rPr>
           <w:rFonts w:ascii="Times New Roman" w:hAnsi="Times New Roman" w:cs="Times New Roman"/>
         </w:rPr>
-        <w:t xml:space="preserve">Check for it </w:t>
-      </w:r>
-      <w:proofErr w:type="gramStart"/>
-      <w:r>
-        <w:rPr>
-          <w:rFonts w:ascii="Times New Roman" w:hAnsi="Times New Roman" w:cs="Times New Roman"/>
-        </w:rPr>
-        <w:t>using</w:t>
-      </w:r>
-      <w:proofErr w:type="gramEnd"/>
-      <w:r>
-        <w:rPr>
-          <w:rFonts w:ascii="Times New Roman" w:hAnsi="Times New Roman" w:cs="Times New Roman"/>
-        </w:rPr>
-        <w:t xml:space="preserve"> the ‘ls’ command</w:t>
+        <w:t>Check for it using the ‘ls’ command</w:t>
       </w:r>
     </w:p>
     <w:p>
@@ -3843,64 +3411,44 @@
           <w:b/>
           <w:bCs/>
         </w:rPr>
-        <w:t>Copy public key to servers ‘~/.ssh/</w:t>
-      </w:r>
-      <w:proofErr w:type="spellStart"/>
-      <w:r>
+        <w:t>Copy public key to servers ‘~/.ssh/authorized_keys’</w:t>
+      </w:r>
+    </w:p>
+    <w:p>
+      <w:pPr>
+        <w:pStyle w:val="ListParagraph"/>
+        <w:ind w:left="1145"/>
+        <w:jc w:val="both"/>
         <w:rPr>
           <w:rFonts w:ascii="Times New Roman" w:hAnsi="Times New Roman" w:cs="Times New Roman"/>
           <w:b/>
           <w:bCs/>
         </w:rPr>
-        <w:t>authorized_keys</w:t>
-      </w:r>
-      <w:proofErr w:type="spellEnd"/>
+      </w:pPr>
+    </w:p>
+    <w:p>
+      <w:pPr>
+        <w:pStyle w:val="ListParagraph"/>
+        <w:ind w:left="1145"/>
+        <w:jc w:val="both"/>
+        <w:rPr>
+          <w:rFonts w:ascii="Times New Roman" w:hAnsi="Times New Roman" w:cs="Times New Roman"/>
+        </w:rPr>
+      </w:pPr>
+      <w:r>
+        <w:rPr>
+          <w:rFonts w:ascii="Times New Roman" w:hAnsi="Times New Roman" w:cs="Times New Roman"/>
+        </w:rPr>
+        <w:t xml:space="preserve">What are </w:t>
+      </w:r>
       <w:r>
         <w:rPr>
           <w:rFonts w:ascii="Times New Roman" w:hAnsi="Times New Roman" w:cs="Times New Roman"/>
           <w:b/>
           <w:bCs/>
         </w:rPr>
-        <w:t>’</w:t>
-      </w:r>
-    </w:p>
-    <w:p>
-      <w:pPr>
-        <w:pStyle w:val="ListParagraph"/>
-        <w:ind w:left="1145"/>
-        <w:jc w:val="both"/>
-        <w:rPr>
-          <w:rFonts w:ascii="Times New Roman" w:hAnsi="Times New Roman" w:cs="Times New Roman"/>
-          <w:b/>
-          <w:bCs/>
-        </w:rPr>
-      </w:pPr>
-    </w:p>
-    <w:p>
-      <w:pPr>
-        <w:pStyle w:val="ListParagraph"/>
-        <w:ind w:left="1145"/>
-        <w:jc w:val="both"/>
-        <w:rPr>
-          <w:rFonts w:ascii="Times New Roman" w:hAnsi="Times New Roman" w:cs="Times New Roman"/>
-        </w:rPr>
-      </w:pPr>
-      <w:r>
-        <w:rPr>
-          <w:rFonts w:ascii="Times New Roman" w:hAnsi="Times New Roman" w:cs="Times New Roman"/>
-        </w:rPr>
-        <w:t xml:space="preserve">What are </w:t>
-      </w:r>
-      <w:proofErr w:type="spellStart"/>
-      <w:r>
-        <w:rPr>
-          <w:rFonts w:ascii="Times New Roman" w:hAnsi="Times New Roman" w:cs="Times New Roman"/>
-          <w:b/>
-          <w:bCs/>
-        </w:rPr>
         <w:t>authorized_keys</w:t>
       </w:r>
-      <w:proofErr w:type="spellEnd"/>
       <w:r>
         <w:rPr>
           <w:rFonts w:ascii="Times New Roman" w:hAnsi="Times New Roman" w:cs="Times New Roman"/>
@@ -3921,49 +3469,7 @@
         <w:rPr>
           <w:rFonts w:ascii="Times New Roman" w:hAnsi="Times New Roman" w:cs="Times New Roman"/>
         </w:rPr>
-        <w:t xml:space="preserve">The </w:t>
-      </w:r>
-      <w:proofErr w:type="spellStart"/>
-      <w:r>
-        <w:rPr>
-          <w:rFonts w:ascii="Times New Roman" w:hAnsi="Times New Roman" w:cs="Times New Roman"/>
-        </w:rPr>
-        <w:t>authorized_keys</w:t>
-      </w:r>
-      <w:proofErr w:type="spellEnd"/>
-      <w:r>
-        <w:rPr>
-          <w:rFonts w:ascii="Times New Roman" w:hAnsi="Times New Roman" w:cs="Times New Roman"/>
-        </w:rPr>
-        <w:t xml:space="preserve"> file is used to store the public keys that are allowed to connect to the server. Each line in the </w:t>
-      </w:r>
-      <w:proofErr w:type="spellStart"/>
-      <w:r>
-        <w:rPr>
-          <w:rFonts w:ascii="Times New Roman" w:hAnsi="Times New Roman" w:cs="Times New Roman"/>
-        </w:rPr>
-        <w:t>authorized_keys</w:t>
-      </w:r>
-      <w:proofErr w:type="spellEnd"/>
-      <w:r>
-        <w:rPr>
-          <w:rFonts w:ascii="Times New Roman" w:hAnsi="Times New Roman" w:cs="Times New Roman"/>
-        </w:rPr>
-        <w:t xml:space="preserve"> file contains a single public key. When an SSH client attempts to connect, the server checks if the client’s public key is in the </w:t>
-      </w:r>
-      <w:proofErr w:type="spellStart"/>
-      <w:r>
-        <w:rPr>
-          <w:rFonts w:ascii="Times New Roman" w:hAnsi="Times New Roman" w:cs="Times New Roman"/>
-        </w:rPr>
-        <w:t>authorized_keys</w:t>
-      </w:r>
-      <w:proofErr w:type="spellEnd"/>
-      <w:r>
-        <w:rPr>
-          <w:rFonts w:ascii="Times New Roman" w:hAnsi="Times New Roman" w:cs="Times New Roman"/>
-        </w:rPr>
-        <w:t xml:space="preserve"> file.</w:t>
+        <w:t>The authorized_keys file is used to store the public keys that are allowed to connect to the server. Each line in the authorized_keys file contains a single public key. When an SSH client attempts to connect, the server checks if the client’s public key is in the authorized_keys file.</w:t>
       </w:r>
     </w:p>
     <w:p>
@@ -4003,23 +3509,13 @@
         </w:rPr>
         <w:t xml:space="preserve"> public key into </w:t>
       </w:r>
-      <w:proofErr w:type="spellStart"/>
       <w:r>
         <w:rPr>
           <w:rFonts w:ascii="Times New Roman" w:hAnsi="Times New Roman" w:cs="Times New Roman"/>
           <w:i/>
           <w:iCs/>
         </w:rPr>
-        <w:t>authorized_keys</w:t>
-      </w:r>
-      <w:proofErr w:type="spellEnd"/>
-      <w:r>
-        <w:rPr>
-          <w:rFonts w:ascii="Times New Roman" w:hAnsi="Times New Roman" w:cs="Times New Roman"/>
-          <w:i/>
-          <w:iCs/>
-        </w:rPr>
-        <w:t>.</w:t>
+        <w:t>authorized_keys.</w:t>
       </w:r>
     </w:p>
     <w:p>
@@ -4038,14 +3534,7 @@
         <w:rPr>
           <w:rFonts w:ascii="Times New Roman" w:hAnsi="Times New Roman" w:cs="Times New Roman"/>
         </w:rPr>
-        <w:t xml:space="preserve">ssh-copy-id </w:t>
-      </w:r>
-      <w:proofErr w:type="spellStart"/>
-      <w:r>
-        <w:rPr>
-          <w:rFonts w:ascii="Times New Roman" w:hAnsi="Times New Roman" w:cs="Times New Roman"/>
-        </w:rPr>
-        <w:t>user</w:t>
+        <w:t>ssh-copy-id user</w:t>
       </w:r>
       <w:r>
         <w:rPr>
@@ -4065,7 +3554,6 @@
         </w:rPr>
         <w:t>_ip_address</w:t>
       </w:r>
-      <w:proofErr w:type="spellEnd"/>
     </w:p>
     <w:p>
       <w:pPr>
@@ -4102,35 +3590,7 @@
         <w:rPr>
           <w:rFonts w:ascii="Times New Roman" w:hAnsi="Times New Roman" w:cs="Times New Roman"/>
         </w:rPr>
-        <w:t xml:space="preserve">cat ~/.ssh/id_rsa.pub | ssh </w:t>
-      </w:r>
-      <w:proofErr w:type="spellStart"/>
-      <w:r>
-        <w:rPr>
-          <w:rFonts w:ascii="Times New Roman" w:hAnsi="Times New Roman" w:cs="Times New Roman"/>
-        </w:rPr>
-        <w:t>user@server</w:t>
-      </w:r>
-      <w:proofErr w:type="spellEnd"/>
-      <w:r>
-        <w:rPr>
-          <w:rFonts w:ascii="Times New Roman" w:hAnsi="Times New Roman" w:cs="Times New Roman"/>
-        </w:rPr>
-        <w:t xml:space="preserve"> 'cat &gt;&gt; ~/.ssh/</w:t>
-      </w:r>
-      <w:proofErr w:type="spellStart"/>
-      <w:r>
-        <w:rPr>
-          <w:rFonts w:ascii="Times New Roman" w:hAnsi="Times New Roman" w:cs="Times New Roman"/>
-        </w:rPr>
-        <w:t>authorized_keys</w:t>
-      </w:r>
-      <w:proofErr w:type="spellEnd"/>
-      <w:r>
-        <w:rPr>
-          <w:rFonts w:ascii="Times New Roman" w:hAnsi="Times New Roman" w:cs="Times New Roman"/>
-        </w:rPr>
-        <w:t>'</w:t>
+        <w:t>cat ~/.ssh/id_rsa.pub | ssh user@server 'cat &gt;&gt; ~/.ssh/authorized_keys'</w:t>
       </w:r>
     </w:p>
     <w:p>
@@ -4142,6 +3602,9 @@
         </w:rPr>
       </w:pPr>
       <w:r>
+        <w:rPr>
+          <w:noProof/>
+        </w:rPr>
         <w:drawing>
           <wp:inline distT="0" distB="0" distL="0" distR="0" wp14:anchorId="4380F21B" wp14:editId="354FD668">
             <wp:extent cx="4443268" cy="606672"/>
@@ -4158,7 +3621,7 @@
                     <pic:cNvPicPr/>
                   </pic:nvPicPr>
                   <pic:blipFill>
-                    <a:blip r:embed="rId30"/>
+                    <a:blip r:embed="rId31"/>
                     <a:stretch>
                       <a:fillRect/>
                     </a:stretch>
@@ -4195,21 +3658,7 @@
         <w:rPr>
           <w:rFonts w:ascii="Times New Roman" w:hAnsi="Times New Roman" w:cs="Times New Roman"/>
         </w:rPr>
-        <w:t xml:space="preserve">Or copy manually the public key into </w:t>
-      </w:r>
-      <w:proofErr w:type="spellStart"/>
-      <w:r>
-        <w:rPr>
-          <w:rFonts w:ascii="Times New Roman" w:hAnsi="Times New Roman" w:cs="Times New Roman"/>
-        </w:rPr>
-        <w:t>authorized_keys</w:t>
-      </w:r>
-      <w:proofErr w:type="spellEnd"/>
-      <w:r>
-        <w:rPr>
-          <w:rFonts w:ascii="Times New Roman" w:hAnsi="Times New Roman" w:cs="Times New Roman"/>
-        </w:rPr>
-        <w:t xml:space="preserve"> in server</w:t>
+        <w:t>Or copy manually the public key into authorized_keys in server</w:t>
       </w:r>
       <w:r>
         <w:rPr>
@@ -4288,14 +3737,7 @@
         <w:rPr>
           <w:rFonts w:ascii="Times New Roman" w:hAnsi="Times New Roman" w:cs="Times New Roman"/>
         </w:rPr>
-        <w:t xml:space="preserve">ssh </w:t>
-      </w:r>
-      <w:proofErr w:type="spellStart"/>
-      <w:r>
-        <w:rPr>
-          <w:rFonts w:ascii="Times New Roman" w:hAnsi="Times New Roman" w:cs="Times New Roman"/>
-        </w:rPr>
-        <w:t>user</w:t>
+        <w:t>ssh user</w:t>
       </w:r>
       <w:r>
         <w:rPr>
@@ -4315,7 +3757,6 @@
         </w:rPr>
         <w:t>_ip_address</w:t>
       </w:r>
-      <w:proofErr w:type="spellEnd"/>
     </w:p>
     <w:sectPr>
       <w:pgSz w:w="11906" w:h="16838"/>
@@ -6793,6 +6234,7 @@
   <w:style w:type="character" w:default="1" w:styleId="DefaultParagraphFont">
     <w:name w:val="Default Paragraph Font"/>
     <w:uiPriority w:val="1"/>
+    <w:semiHidden/>
     <w:unhideWhenUsed/>
   </w:style>
   <w:style w:type="table" w:default="1" w:styleId="TableNormal">

</xml_diff>